<commit_message>
Bulk push of multiple changes
</commit_message>
<xml_diff>
--- a/Tutorials-RPojects-GitHub-Markdown-Bookdown/R_PublishingBookdownOnline.docx
+++ b/Tutorials-RPojects-GitHub-Markdown-Bookdown/R_PublishingBookdownOnline.docx
@@ -4,15 +4,7 @@
   <w:body>
     <w:p>
       <w:r>
-        <w:t xml:space="preserve">How to publish a </w:t>
-      </w:r>
-      <w:proofErr w:type="spellStart"/>
-      <w:r>
-        <w:t>bookdown</w:t>
-      </w:r>
-      <w:proofErr w:type="spellEnd"/>
-      <w:r>
-        <w:t xml:space="preserve"> document online via GitHub Pages</w:t>
+        <w:t>How to publish a bookdown document online via GitHub Pages</w:t>
       </w:r>
     </w:p>
     <w:p>
@@ -54,15 +46,7 @@
         </w:numPr>
       </w:pPr>
       <w:r>
-        <w:t xml:space="preserve">See: </w:t>
-      </w:r>
-      <w:proofErr w:type="spellStart"/>
-      <w:r>
-        <w:t>R_ProjectsGitHubMarkdownBookdown_Training</w:t>
-      </w:r>
-      <w:proofErr w:type="spellEnd"/>
-      <w:r>
-        <w:t>, for how to get code online</w:t>
+        <w:t>See: R_ProjectsGitHubMarkdownBookdown_Training, for how to get code online</w:t>
       </w:r>
     </w:p>
     <w:p>
@@ -84,13 +68,8 @@
         </w:r>
       </w:hyperlink>
       <w:r>
-        <w:t xml:space="preserve">, for an option work alongside </w:t>
-      </w:r>
-      <w:proofErr w:type="spellStart"/>
-      <w:r>
-        <w:t>handsondataviz</w:t>
-      </w:r>
-      <w:proofErr w:type="spellEnd"/>
+        <w:t>, for an option work alongside handsondataviz</w:t>
+      </w:r>
     </w:p>
     <w:p/>
     <w:p/>
@@ -115,20 +94,8 @@
           <w:sz w:val="42"/>
           <w:szCs w:val="42"/>
         </w:rPr>
-        <w:t xml:space="preserve">Install and Set Up </w:t>
-      </w:r>
-      <w:proofErr w:type="spellStart"/>
-      <w:r>
-        <w:rPr>
-          <w:rFonts w:ascii="Helvetica" w:hAnsi="Helvetica"/>
-          <w:color w:val="333333"/>
-          <w:spacing w:val="3"/>
-          <w:sz w:val="42"/>
-          <w:szCs w:val="42"/>
-        </w:rPr>
-        <w:t>Bookdown</w:t>
-      </w:r>
-      <w:proofErr w:type="spellEnd"/>
+        <w:t>Install and Set Up Bookdown</w:t>
+      </w:r>
     </w:p>
     <w:p>
       <w:pPr>
@@ -147,25 +114,7 @@
           <w:color w:val="333333"/>
           <w:spacing w:val="3"/>
         </w:rPr>
-        <w:t xml:space="preserve">Below are steps we followed to set up the </w:t>
-      </w:r>
-      <w:proofErr w:type="spellStart"/>
-      <w:r>
-        <w:rPr>
-          <w:rFonts w:ascii="Helvetica" w:hAnsi="Helvetica"/>
-          <w:color w:val="333333"/>
-          <w:spacing w:val="3"/>
-        </w:rPr>
-        <w:t>Bookdown</w:t>
-      </w:r>
-      <w:proofErr w:type="spellEnd"/>
-      <w:r>
-        <w:rPr>
-          <w:rFonts w:ascii="Helvetica" w:hAnsi="Helvetica"/>
-          <w:color w:val="333333"/>
-          <w:spacing w:val="3"/>
-        </w:rPr>
-        <w:t xml:space="preserve"> publishing platform and related tools for this book, using our Macintosh OS 10.14 computers. The same general principles also should apply to Windows computers. No special knowledge is required, but these tools may not be ideal for novice computer users. Installation steps—and inevitable problems that pop up—will be easier if you are comfortable with exploring your computer, or already have some familiarity with text editors, GitHub, or R Studio.</w:t>
+        <w:t>Below are steps we followed to set up the Bookdown publishing platform and related tools for this book, using our Macintosh OS 10.14 computers. The same general principles also should apply to Windows computers. No special knowledge is required, but these tools may not be ideal for novice computer users. Installation steps—and inevitable problems that pop up—will be easier if you are comfortable with exploring your computer, or already have some familiarity with text editors, GitHub, or R Studio.</w:t>
       </w:r>
     </w:p>
     <w:p>
@@ -208,25 +157,7 @@
           <w:color w:val="333333"/>
           <w:spacing w:val="3"/>
         </w:rPr>
-        <w:t xml:space="preserve">, which is required by </w:t>
-      </w:r>
-      <w:proofErr w:type="spellStart"/>
-      <w:r>
-        <w:rPr>
-          <w:rFonts w:ascii="Helvetica" w:hAnsi="Helvetica"/>
-          <w:color w:val="333333"/>
-          <w:spacing w:val="3"/>
-        </w:rPr>
-        <w:t>Bookdown</w:t>
-      </w:r>
-      <w:proofErr w:type="spellEnd"/>
-      <w:r>
-        <w:rPr>
-          <w:rFonts w:ascii="Helvetica" w:hAnsi="Helvetica"/>
-          <w:color w:val="333333"/>
-          <w:spacing w:val="3"/>
-        </w:rPr>
-        <w:t>. </w:t>
+        <w:t>, which is required by Bookdown. </w:t>
       </w:r>
       <w:hyperlink r:id="rId8" w:history="1">
         <w:r>
@@ -358,25 +289,7 @@
           <w:color w:val="333333"/>
           <w:spacing w:val="3"/>
         </w:rPr>
-        <w:t>Inside RStudio, install the “</w:t>
-      </w:r>
-      <w:proofErr w:type="spellStart"/>
-      <w:r>
-        <w:rPr>
-          <w:rFonts w:ascii="Helvetica" w:hAnsi="Helvetica"/>
-          <w:color w:val="333333"/>
-          <w:spacing w:val="3"/>
-        </w:rPr>
-        <w:t>bookdown</w:t>
-      </w:r>
-      <w:proofErr w:type="spellEnd"/>
-      <w:r>
-        <w:rPr>
-          <w:rFonts w:ascii="Helvetica" w:hAnsi="Helvetica"/>
-          <w:color w:val="333333"/>
-          <w:spacing w:val="3"/>
-        </w:rPr>
-        <w:t>” package to build your book, and select Install Dependencies. </w:t>
+        <w:t>Inside RStudio, install the “bookdown” package to build your book, and select Install Dependencies. </w:t>
       </w:r>
       <w:hyperlink r:id="rId12" w:history="1">
         <w:r>
@@ -405,23 +318,13 @@
           <w:spacing w:val="3"/>
         </w:rPr>
       </w:pPr>
-      <w:proofErr w:type="spellStart"/>
-      <w:r>
-        <w:rPr>
-          <w:rFonts w:ascii="Helvetica" w:hAnsi="Helvetica"/>
-          <w:color w:val="333333"/>
-          <w:spacing w:val="3"/>
-        </w:rPr>
-        <w:t>Bookdown</w:t>
-      </w:r>
-      <w:proofErr w:type="spellEnd"/>
-      <w:r>
-        <w:rPr>
-          <w:rFonts w:ascii="Helvetica" w:hAnsi="Helvetica"/>
-          <w:color w:val="333333"/>
-          <w:spacing w:val="3"/>
-        </w:rPr>
-        <w:t xml:space="preserve"> now should be successfully installed in RStudio. </w:t>
+      <w:r>
+        <w:rPr>
+          <w:rFonts w:ascii="Helvetica" w:hAnsi="Helvetica"/>
+          <w:color w:val="333333"/>
+          <w:spacing w:val="3"/>
+        </w:rPr>
+        <w:t>Bookdown now should be successfully installed in RStudio. </w:t>
       </w:r>
       <w:hyperlink r:id="rId13" w:history="1">
         <w:r>
@@ -456,25 +359,7 @@
           <w:color w:val="333333"/>
           <w:spacing w:val="3"/>
         </w:rPr>
-        <w:t xml:space="preserve">For </w:t>
-      </w:r>
-      <w:proofErr w:type="spellStart"/>
-      <w:r>
-        <w:rPr>
-          <w:rFonts w:ascii="Helvetica" w:hAnsi="Helvetica"/>
-          <w:color w:val="333333"/>
-          <w:spacing w:val="3"/>
-        </w:rPr>
-        <w:t>Bookdown</w:t>
-      </w:r>
-      <w:proofErr w:type="spellEnd"/>
-      <w:r>
-        <w:rPr>
-          <w:rFonts w:ascii="Helvetica" w:hAnsi="Helvetica"/>
-          <w:color w:val="333333"/>
-          <w:spacing w:val="3"/>
-        </w:rPr>
-        <w:t xml:space="preserve"> to create a PDF edition of your book, you need to install a </w:t>
+        <w:t>For Bookdown to create a PDF edition of your book, you need to install a </w:t>
       </w:r>
       <w:hyperlink r:id="rId14" w:history="1">
         <w:r>
@@ -512,61 +397,7 @@
           <w:color w:val="333333"/>
           <w:spacing w:val="3"/>
         </w:rPr>
-        <w:t xml:space="preserve"> is very large, </w:t>
-      </w:r>
-      <w:proofErr w:type="spellStart"/>
-      <w:r>
-        <w:rPr>
-          <w:rFonts w:ascii="Helvetica" w:hAnsi="Helvetica"/>
-          <w:color w:val="333333"/>
-          <w:spacing w:val="3"/>
-        </w:rPr>
-        <w:t>Bookdown</w:t>
-      </w:r>
-      <w:proofErr w:type="spellEnd"/>
-      <w:r>
-        <w:rPr>
-          <w:rFonts w:ascii="Helvetica" w:hAnsi="Helvetica"/>
-          <w:color w:val="333333"/>
-          <w:spacing w:val="3"/>
-        </w:rPr>
-        <w:t xml:space="preserve"> recommends the smaller </w:t>
-      </w:r>
-      <w:proofErr w:type="spellStart"/>
-      <w:r>
-        <w:rPr>
-          <w:rFonts w:ascii="Helvetica" w:hAnsi="Helvetica"/>
-          <w:color w:val="333333"/>
-          <w:spacing w:val="3"/>
-        </w:rPr>
-        <w:t>TinyTeX</w:t>
-      </w:r>
-      <w:proofErr w:type="spellEnd"/>
-      <w:r>
-        <w:rPr>
-          <w:rFonts w:ascii="Helvetica" w:hAnsi="Helvetica"/>
-          <w:color w:val="333333"/>
-          <w:spacing w:val="3"/>
-        </w:rPr>
-        <w:t xml:space="preserve"> package. Inside RStudio, select the Packages tab, select Install, and enter “</w:t>
-      </w:r>
-      <w:proofErr w:type="spellStart"/>
-      <w:r>
-        <w:rPr>
-          <w:rFonts w:ascii="Helvetica" w:hAnsi="Helvetica"/>
-          <w:color w:val="333333"/>
-          <w:spacing w:val="3"/>
-        </w:rPr>
-        <w:t>tinytex</w:t>
-      </w:r>
-      <w:proofErr w:type="spellEnd"/>
-      <w:r>
-        <w:rPr>
-          <w:rFonts w:ascii="Helvetica" w:hAnsi="Helvetica"/>
-          <w:color w:val="333333"/>
-          <w:spacing w:val="3"/>
-        </w:rPr>
-        <w:t>” to find and upload the package. </w:t>
+        <w:t> is very large, Bookdown recommends the smaller TinyTeX package. Inside RStudio, select the Packages tab, select Install, and enter “tinytex” to find and upload the package. </w:t>
       </w:r>
       <w:hyperlink r:id="rId16" w:history="1">
         <w:r>
@@ -601,28 +432,8 @@
           <w:color w:val="333333"/>
           <w:spacing w:val="3"/>
         </w:rPr>
-        <w:t xml:space="preserve">To finish installing </w:t>
-      </w:r>
-      <w:proofErr w:type="spellStart"/>
-      <w:r>
-        <w:rPr>
-          <w:rFonts w:ascii="Helvetica" w:hAnsi="Helvetica"/>
-          <w:color w:val="333333"/>
-          <w:spacing w:val="3"/>
-        </w:rPr>
-        <w:t>tinytex</w:t>
-      </w:r>
-      <w:proofErr w:type="spellEnd"/>
-      <w:r>
-        <w:rPr>
-          <w:rFonts w:ascii="Helvetica" w:hAnsi="Helvetica"/>
-          <w:color w:val="333333"/>
-          <w:spacing w:val="3"/>
-        </w:rPr>
-        <w:t>, in the RStudio console, type </w:t>
-      </w:r>
-      <w:proofErr w:type="spellStart"/>
-      <w:proofErr w:type="gramStart"/>
+        <w:t>To finish installing tinytex, in the RStudio console, type </w:t>
+      </w:r>
       <w:r>
         <w:rPr>
           <w:rStyle w:val="HTMLCode"/>
@@ -632,44 +443,7 @@
           <w:bdr w:val="none" w:sz="0" w:space="0" w:color="auto" w:frame="1"/>
           <w:shd w:val="clear" w:color="auto" w:fill="F7F7F7"/>
         </w:rPr>
-        <w:t>tinytex</w:t>
-      </w:r>
-      <w:proofErr w:type="spellEnd"/>
-      <w:r>
-        <w:rPr>
-          <w:rStyle w:val="HTMLCode"/>
-          <w:rFonts w:ascii="Consolas" w:hAnsi="Consolas"/>
-          <w:color w:val="333333"/>
-          <w:spacing w:val="3"/>
-          <w:bdr w:val="none" w:sz="0" w:space="0" w:color="auto" w:frame="1"/>
-          <w:shd w:val="clear" w:color="auto" w:fill="F7F7F7"/>
-        </w:rPr>
-        <w:t>::</w:t>
-      </w:r>
-      <w:proofErr w:type="spellStart"/>
-      <w:proofErr w:type="gramEnd"/>
-      <w:r>
-        <w:rPr>
-          <w:rStyle w:val="HTMLCode"/>
-          <w:rFonts w:ascii="Consolas" w:hAnsi="Consolas"/>
-          <w:color w:val="333333"/>
-          <w:spacing w:val="3"/>
-          <w:bdr w:val="none" w:sz="0" w:space="0" w:color="auto" w:frame="1"/>
-          <w:shd w:val="clear" w:color="auto" w:fill="F7F7F7"/>
-        </w:rPr>
-        <w:t>install_tinytex</w:t>
-      </w:r>
-      <w:proofErr w:type="spellEnd"/>
-      <w:r>
-        <w:rPr>
-          <w:rStyle w:val="HTMLCode"/>
-          <w:rFonts w:ascii="Consolas" w:hAnsi="Consolas"/>
-          <w:color w:val="333333"/>
-          <w:spacing w:val="3"/>
-          <w:bdr w:val="none" w:sz="0" w:space="0" w:color="auto" w:frame="1"/>
-          <w:shd w:val="clear" w:color="auto" w:fill="F7F7F7"/>
-        </w:rPr>
-        <w:t>()</w:t>
+        <w:t>tinytex::install_tinytex()</w:t>
       </w:r>
       <w:r>
         <w:rPr>
@@ -724,25 +498,7 @@
           <w:color w:val="333333"/>
           <w:spacing w:val="3"/>
         </w:rPr>
-        <w:t xml:space="preserve">When you installed RStudio, it also should have installed its own version of </w:t>
-      </w:r>
-      <w:proofErr w:type="spellStart"/>
-      <w:r>
-        <w:rPr>
-          <w:rFonts w:ascii="Helvetica" w:hAnsi="Helvetica"/>
-          <w:color w:val="333333"/>
-          <w:spacing w:val="3"/>
-        </w:rPr>
-        <w:t>Pandoc</w:t>
-      </w:r>
-      <w:proofErr w:type="spellEnd"/>
-      <w:r>
-        <w:rPr>
-          <w:rFonts w:ascii="Helvetica" w:hAnsi="Helvetica"/>
-          <w:color w:val="333333"/>
-          <w:spacing w:val="3"/>
-        </w:rPr>
-        <w:t xml:space="preserve">, the package that converts files from Markdown format to HMTL </w:t>
+        <w:t xml:space="preserve">When you installed RStudio, it also should have installed its own version of Pandoc, the package that converts files from Markdown format to HMTL </w:t>
       </w:r>
       <w:r>
         <w:rPr>
@@ -751,28 +507,8 @@
           <w:spacing w:val="3"/>
         </w:rPr>
         <w:lastRenderedPageBreak/>
-        <w:t xml:space="preserve">and other formats. To confirm the </w:t>
-      </w:r>
-      <w:proofErr w:type="spellStart"/>
-      <w:r>
-        <w:rPr>
-          <w:rFonts w:ascii="Helvetica" w:hAnsi="Helvetica"/>
-          <w:color w:val="333333"/>
-          <w:spacing w:val="3"/>
-        </w:rPr>
-        <w:t>Pandoc</w:t>
-      </w:r>
-      <w:proofErr w:type="spellEnd"/>
-      <w:r>
-        <w:rPr>
-          <w:rFonts w:ascii="Helvetica" w:hAnsi="Helvetica"/>
-          <w:color w:val="333333"/>
-          <w:spacing w:val="3"/>
-        </w:rPr>
-        <w:t xml:space="preserve"> installation and version number, in the RStudio console, type </w:t>
-      </w:r>
-      <w:proofErr w:type="spellStart"/>
-      <w:proofErr w:type="gramStart"/>
+        <w:t>and other formats. To confirm the Pandoc installation and version number, in the RStudio console, type </w:t>
+      </w:r>
       <w:r>
         <w:rPr>
           <w:rStyle w:val="HTMLCode"/>
@@ -782,9 +518,16 @@
           <w:bdr w:val="none" w:sz="0" w:space="0" w:color="auto" w:frame="1"/>
           <w:shd w:val="clear" w:color="auto" w:fill="F7F7F7"/>
         </w:rPr>
-        <w:t>rmarkdown</w:t>
-      </w:r>
-      <w:proofErr w:type="spellEnd"/>
+        <w:t>rmarkdown::pandoc_version()</w:t>
+      </w:r>
+      <w:r>
+        <w:rPr>
+          <w:rFonts w:ascii="Helvetica" w:hAnsi="Helvetica"/>
+          <w:color w:val="333333"/>
+          <w:spacing w:val="3"/>
+        </w:rPr>
+        <w:t> and press return. The resulting version number should be </w:t>
+      </w:r>
       <w:r>
         <w:rPr>
           <w:rStyle w:val="HTMLCode"/>
@@ -794,50 +537,6 @@
           <w:bdr w:val="none" w:sz="0" w:space="0" w:color="auto" w:frame="1"/>
           <w:shd w:val="clear" w:color="auto" w:fill="F7F7F7"/>
         </w:rPr>
-        <w:t>::</w:t>
-      </w:r>
-      <w:proofErr w:type="spellStart"/>
-      <w:proofErr w:type="gramEnd"/>
-      <w:r>
-        <w:rPr>
-          <w:rStyle w:val="HTMLCode"/>
-          <w:rFonts w:ascii="Consolas" w:hAnsi="Consolas"/>
-          <w:color w:val="333333"/>
-          <w:spacing w:val="3"/>
-          <w:bdr w:val="none" w:sz="0" w:space="0" w:color="auto" w:frame="1"/>
-          <w:shd w:val="clear" w:color="auto" w:fill="F7F7F7"/>
-        </w:rPr>
-        <w:t>pandoc_version</w:t>
-      </w:r>
-      <w:proofErr w:type="spellEnd"/>
-      <w:r>
-        <w:rPr>
-          <w:rStyle w:val="HTMLCode"/>
-          <w:rFonts w:ascii="Consolas" w:hAnsi="Consolas"/>
-          <w:color w:val="333333"/>
-          <w:spacing w:val="3"/>
-          <w:bdr w:val="none" w:sz="0" w:space="0" w:color="auto" w:frame="1"/>
-          <w:shd w:val="clear" w:color="auto" w:fill="F7F7F7"/>
-        </w:rPr>
-        <w:t>()</w:t>
-      </w:r>
-      <w:r>
-        <w:rPr>
-          <w:rFonts w:ascii="Helvetica" w:hAnsi="Helvetica"/>
-          <w:color w:val="333333"/>
-          <w:spacing w:val="3"/>
-        </w:rPr>
-        <w:t> and press return. The resulting version number should be </w:t>
-      </w:r>
-      <w:r>
-        <w:rPr>
-          <w:rStyle w:val="HTMLCode"/>
-          <w:rFonts w:ascii="Consolas" w:hAnsi="Consolas"/>
-          <w:color w:val="333333"/>
-          <w:spacing w:val="3"/>
-          <w:bdr w:val="none" w:sz="0" w:space="0" w:color="auto" w:frame="1"/>
-          <w:shd w:val="clear" w:color="auto" w:fill="F7F7F7"/>
-        </w:rPr>
         <w:t>2.3.1</w:t>
       </w:r>
       <w:r>
@@ -846,25 +545,7 @@
           <w:color w:val="333333"/>
           <w:spacing w:val="3"/>
         </w:rPr>
-        <w:t xml:space="preserve"> or higher. To install a newer version of </w:t>
-      </w:r>
-      <w:proofErr w:type="spellStart"/>
-      <w:r>
-        <w:rPr>
-          <w:rFonts w:ascii="Helvetica" w:hAnsi="Helvetica"/>
-          <w:color w:val="333333"/>
-          <w:spacing w:val="3"/>
-        </w:rPr>
-        <w:t>Pandoc</w:t>
-      </w:r>
-      <w:proofErr w:type="spellEnd"/>
-      <w:r>
-        <w:rPr>
-          <w:rFonts w:ascii="Helvetica" w:hAnsi="Helvetica"/>
-          <w:color w:val="333333"/>
-          <w:spacing w:val="3"/>
-        </w:rPr>
-        <w:t>, which is highly recommended, go to </w:t>
+        <w:t> or higher. To install a newer version of Pandoc, which is highly recommended, go to </w:t>
       </w:r>
       <w:hyperlink r:id="rId18" w:history="1">
         <w:r>
@@ -907,29 +588,7 @@
           <w:sz w:val="36"/>
           <w:szCs w:val="36"/>
         </w:rPr>
-        <w:t xml:space="preserve">Download, Build, and Host a Sample </w:t>
-      </w:r>
-      <w:proofErr w:type="spellStart"/>
-      <w:r>
-        <w:rPr>
-          <w:rFonts w:ascii="Helvetica" w:hAnsi="Helvetica"/>
-          <w:color w:val="333333"/>
-          <w:spacing w:val="3"/>
-          <w:sz w:val="36"/>
-          <w:szCs w:val="36"/>
-        </w:rPr>
-        <w:t>Bookdown</w:t>
-      </w:r>
-      <w:proofErr w:type="spellEnd"/>
-      <w:r>
-        <w:rPr>
-          <w:rFonts w:ascii="Helvetica" w:hAnsi="Helvetica"/>
-          <w:color w:val="333333"/>
-          <w:spacing w:val="3"/>
-          <w:sz w:val="36"/>
-          <w:szCs w:val="36"/>
-        </w:rPr>
-        <w:t xml:space="preserve"> Book</w:t>
+        <w:t>Download, Build, and Host a Sample Bookdown Book</w:t>
       </w:r>
     </w:p>
     <w:p>
@@ -949,43 +608,7 @@
           <w:color w:val="333333"/>
           <w:spacing w:val="3"/>
         </w:rPr>
-        <w:t xml:space="preserve">While </w:t>
-      </w:r>
-      <w:proofErr w:type="spellStart"/>
-      <w:r>
-        <w:rPr>
-          <w:rFonts w:ascii="Helvetica" w:hAnsi="Helvetica"/>
-          <w:color w:val="333333"/>
-          <w:spacing w:val="3"/>
-        </w:rPr>
-        <w:t>Bookdown</w:t>
-      </w:r>
-      <w:proofErr w:type="spellEnd"/>
-      <w:r>
-        <w:rPr>
-          <w:rFonts w:ascii="Helvetica" w:hAnsi="Helvetica"/>
-          <w:color w:val="333333"/>
-          <w:spacing w:val="3"/>
-        </w:rPr>
-        <w:t xml:space="preserve"> does not require you to use GitHub, these steps show how to integrate these tools to make your own copy of a sample </w:t>
-      </w:r>
-      <w:proofErr w:type="spellStart"/>
-      <w:r>
-        <w:rPr>
-          <w:rFonts w:ascii="Helvetica" w:hAnsi="Helvetica"/>
-          <w:color w:val="333333"/>
-          <w:spacing w:val="3"/>
-        </w:rPr>
-        <w:t>Bookdown</w:t>
-      </w:r>
-      <w:proofErr w:type="spellEnd"/>
-      <w:r>
-        <w:rPr>
-          <w:rFonts w:ascii="Helvetica" w:hAnsi="Helvetica"/>
-          <w:color w:val="333333"/>
-          <w:spacing w:val="3"/>
-        </w:rPr>
-        <w:t xml:space="preserve"> book.</w:t>
+        <w:t>While Bookdown does not require you to use GitHub, these steps show how to integrate these tools to make your own copy of a sample Bookdown book.</w:t>
       </w:r>
     </w:p>
     <w:p>
@@ -1028,61 +651,7 @@
           <w:color w:val="333333"/>
           <w:spacing w:val="3"/>
         </w:rPr>
-        <w:t xml:space="preserve"> account to simplify steps for the next two sections. While </w:t>
-      </w:r>
-      <w:proofErr w:type="spellStart"/>
-      <w:r>
-        <w:rPr>
-          <w:rFonts w:ascii="Helvetica" w:hAnsi="Helvetica"/>
-          <w:color w:val="333333"/>
-          <w:spacing w:val="3"/>
-        </w:rPr>
-        <w:t>Bookdown</w:t>
-      </w:r>
-      <w:proofErr w:type="spellEnd"/>
-      <w:r>
-        <w:rPr>
-          <w:rFonts w:ascii="Helvetica" w:hAnsi="Helvetica"/>
-          <w:color w:val="333333"/>
-          <w:spacing w:val="3"/>
-        </w:rPr>
-        <w:t xml:space="preserve"> does not require you to use GitHub, the workflow described below features GitHub to copy a sample </w:t>
-      </w:r>
-      <w:proofErr w:type="spellStart"/>
-      <w:r>
-        <w:rPr>
-          <w:rFonts w:ascii="Helvetica" w:hAnsi="Helvetica"/>
-          <w:color w:val="333333"/>
-          <w:spacing w:val="3"/>
-        </w:rPr>
-        <w:t>Bookdown</w:t>
-      </w:r>
-      <w:proofErr w:type="spellEnd"/>
-      <w:r>
-        <w:rPr>
-          <w:rFonts w:ascii="Helvetica" w:hAnsi="Helvetica"/>
-          <w:color w:val="333333"/>
-          <w:spacing w:val="3"/>
-        </w:rPr>
-        <w:t xml:space="preserve"> template and to host your own </w:t>
-      </w:r>
-      <w:proofErr w:type="spellStart"/>
-      <w:r>
-        <w:rPr>
-          <w:rFonts w:ascii="Helvetica" w:hAnsi="Helvetica"/>
-          <w:color w:val="333333"/>
-          <w:spacing w:val="3"/>
-        </w:rPr>
-        <w:t>Bookdown</w:t>
-      </w:r>
-      <w:proofErr w:type="spellEnd"/>
-      <w:r>
-        <w:rPr>
-          <w:rFonts w:ascii="Helvetica" w:hAnsi="Helvetica"/>
-          <w:color w:val="333333"/>
-          <w:spacing w:val="3"/>
-        </w:rPr>
-        <w:t xml:space="preserve"> editions online. To learn more about the basics of this tool, see </w:t>
+        <w:t> account to simplify steps for the next two sections. While Bookdown does not require you to use GitHub, the workflow described below features GitHub to copy a sample Bookdown template and to host your own Bookdown editions online. To learn more about the basics of this tool, see </w:t>
       </w:r>
       <w:hyperlink r:id="rId20" w:history="1">
         <w:r>
@@ -1125,25 +694,7 @@
           <w:color w:val="333333"/>
           <w:spacing w:val="3"/>
         </w:rPr>
-        <w:t xml:space="preserve">In your web browser, log into your GitHub account, go to the </w:t>
-      </w:r>
-      <w:proofErr w:type="spellStart"/>
-      <w:r>
-        <w:rPr>
-          <w:rFonts w:ascii="Helvetica" w:hAnsi="Helvetica"/>
-          <w:color w:val="333333"/>
-          <w:spacing w:val="3"/>
-        </w:rPr>
-        <w:t>Bookdown</w:t>
-      </w:r>
-      <w:proofErr w:type="spellEnd"/>
-      <w:r>
-        <w:rPr>
-          <w:rFonts w:ascii="Helvetica" w:hAnsi="Helvetica"/>
-          <w:color w:val="333333"/>
-          <w:spacing w:val="3"/>
-        </w:rPr>
-        <w:t xml:space="preserve"> developer’s </w:t>
+        <w:t>In your web browser, log into your GitHub account, go to the Bookdown developer’s </w:t>
       </w:r>
       <w:r>
         <w:rPr>
@@ -1268,7 +819,6 @@
         </w:rPr>
         <w:t>In your web browser, go to your forked copy of </w:t>
       </w:r>
-      <w:proofErr w:type="spellStart"/>
       <w:r>
         <w:rPr>
           <w:rStyle w:val="HTMLCode"/>
@@ -1279,20 +829,7 @@
           <w:bdr w:val="none" w:sz="0" w:space="0" w:color="auto" w:frame="1"/>
           <w:shd w:val="clear" w:color="auto" w:fill="F7F7F7"/>
         </w:rPr>
-        <w:t>bookdown</w:t>
-      </w:r>
-      <w:proofErr w:type="spellEnd"/>
-      <w:r>
-        <w:rPr>
-          <w:rStyle w:val="HTMLCode"/>
-          <w:rFonts w:ascii="Consolas" w:hAnsi="Consolas"/>
-          <w:strike/>
-          <w:color w:val="333333"/>
-          <w:spacing w:val="3"/>
-          <w:bdr w:val="none" w:sz="0" w:space="0" w:color="auto" w:frame="1"/>
-          <w:shd w:val="clear" w:color="auto" w:fill="F7F7F7"/>
-        </w:rPr>
-        <w:t>-minimal</w:t>
+        <w:t>bookdown-minimal</w:t>
       </w:r>
       <w:r>
         <w:rPr>
@@ -1384,7 +921,6 @@
         </w:rPr>
         <w:t>In RStudio in the upper-right corner, select Project &gt; Open Project to open the </w:t>
       </w:r>
-      <w:proofErr w:type="spellStart"/>
       <w:r>
         <w:rPr>
           <w:rStyle w:val="HTMLCode"/>
@@ -1395,20 +931,7 @@
           <w:bdr w:val="none" w:sz="0" w:space="0" w:color="auto" w:frame="1"/>
           <w:shd w:val="clear" w:color="auto" w:fill="F7F7F7"/>
         </w:rPr>
-        <w:t>bookdown</w:t>
-      </w:r>
-      <w:proofErr w:type="spellEnd"/>
-      <w:r>
-        <w:rPr>
-          <w:rStyle w:val="HTMLCode"/>
-          <w:rFonts w:ascii="Consolas" w:hAnsi="Consolas"/>
-          <w:strike/>
-          <w:color w:val="333333"/>
-          <w:spacing w:val="3"/>
-          <w:bdr w:val="none" w:sz="0" w:space="0" w:color="auto" w:frame="1"/>
-          <w:shd w:val="clear" w:color="auto" w:fill="F7F7F7"/>
-        </w:rPr>
-        <w:t>-minimal</w:t>
+        <w:t>bookdown-minimal</w:t>
       </w:r>
       <w:r>
         <w:rPr>
@@ -1475,7 +998,6 @@
         </w:rPr>
         <w:t>By JH: I did not follow steps 3-5 above. Instead, based on the PowerPoint “</w:t>
       </w:r>
-      <w:proofErr w:type="spellStart"/>
       <w:r>
         <w:rPr>
           <w:rFonts w:ascii="Helvetica" w:hAnsi="Helvetica"/>
@@ -1484,7 +1006,6 @@
         </w:rPr>
         <w:t>R_ProjectsGitHubMarkdownBookdown_Training</w:t>
       </w:r>
-      <w:proofErr w:type="spellEnd"/>
       <w:r>
         <w:rPr>
           <w:rFonts w:ascii="Helvetica" w:hAnsi="Helvetica"/>
@@ -1508,6 +1029,46 @@
           <w:spacing w:val="3"/>
         </w:rPr>
         <w:t xml:space="preserve"> using R Studio and the link available from the GitHub repository.</w:t>
+      </w:r>
+    </w:p>
+    <w:p>
+      <w:pPr>
+        <w:pStyle w:val="NormalWeb"/>
+        <w:shd w:val="clear" w:color="auto" w:fill="FFFFFF"/>
+        <w:spacing w:before="0" w:beforeAutospacing="0" w:after="0" w:afterAutospacing="0"/>
+        <w:rPr>
+          <w:rFonts w:ascii="Helvetica" w:hAnsi="Helvetica"/>
+          <w:color w:val="333333"/>
+          <w:spacing w:val="3"/>
+        </w:rPr>
+      </w:pPr>
+    </w:p>
+    <w:p>
+      <w:pPr>
+        <w:pStyle w:val="NormalWeb"/>
+        <w:shd w:val="clear" w:color="auto" w:fill="FFFFFF"/>
+        <w:spacing w:before="0" w:beforeAutospacing="0" w:after="0" w:afterAutospacing="0"/>
+        <w:rPr>
+          <w:rFonts w:ascii="Helvetica" w:hAnsi="Helvetica"/>
+          <w:color w:val="333333"/>
+          <w:spacing w:val="3"/>
+        </w:rPr>
+      </w:pPr>
+      <w:r>
+        <w:rPr>
+          <w:rFonts w:ascii="Helvetica" w:hAnsi="Helvetica"/>
+          <w:color w:val="333333"/>
+          <w:spacing w:val="3"/>
+        </w:rPr>
+        <w:t>NOTE: To</w:t>
+      </w:r>
+      <w:r>
+        <w:rPr>
+          <w:rFonts w:ascii="Helvetica" w:hAnsi="Helvetica"/>
+          <w:color w:val="333333"/>
+          <w:spacing w:val="3"/>
+        </w:rPr>
+        <w:t xml:space="preserve"> generate the “Build Tab” when starting a new project – see end.</w:t>
       </w:r>
     </w:p>
     <w:p>
@@ -1557,7 +1118,6 @@
         </w:rPr>
         <w:t>In RStudio, open the </w:t>
       </w:r>
-      <w:proofErr w:type="spellStart"/>
       <w:r>
         <w:rPr>
           <w:rStyle w:val="HTMLCode"/>
@@ -1569,7 +1129,6 @@
         </w:rPr>
         <w:t>index.Rmd</w:t>
       </w:r>
-      <w:proofErr w:type="spellEnd"/>
       <w:r>
         <w:rPr>
           <w:rFonts w:ascii="Helvetica" w:hAnsi="Helvetica"/>
@@ -1642,9 +1201,9 @@
           <w:color w:val="333333"/>
           <w:spacing w:val="3"/>
         </w:rPr>
+        <w:lastRenderedPageBreak/>
         <w:t>Optional: If you wish, you can modify your </w:t>
       </w:r>
-      <w:proofErr w:type="spellStart"/>
       <w:r>
         <w:rPr>
           <w:rStyle w:val="HTMLCode"/>
@@ -1654,19 +1213,7 @@
           <w:bdr w:val="none" w:sz="0" w:space="0" w:color="auto" w:frame="1"/>
           <w:shd w:val="clear" w:color="auto" w:fill="F7F7F7"/>
         </w:rPr>
-        <w:t>bookdown</w:t>
-      </w:r>
-      <w:proofErr w:type="spellEnd"/>
-      <w:r>
-        <w:rPr>
-          <w:rStyle w:val="HTMLCode"/>
-          <w:rFonts w:ascii="Consolas" w:hAnsi="Consolas"/>
-          <w:color w:val="333333"/>
-          <w:spacing w:val="3"/>
-          <w:bdr w:val="none" w:sz="0" w:space="0" w:color="auto" w:frame="1"/>
-          <w:shd w:val="clear" w:color="auto" w:fill="F7F7F7"/>
-        </w:rPr>
-        <w:t>-minimal</w:t>
+        <w:t>bookdown-minimal</w:t>
       </w:r>
       <w:r>
         <w:rPr>
@@ -1729,26 +1276,7 @@
           <w:color w:val="333333"/>
           <w:spacing w:val="3"/>
         </w:rPr>
-        <w:lastRenderedPageBreak/>
-        <w:t xml:space="preserve">In RStudio, upper-right corner, select the Build tab, select Build Book, and choose All Formats to build both the </w:t>
-      </w:r>
-      <w:proofErr w:type="spellStart"/>
-      <w:r>
-        <w:rPr>
-          <w:rFonts w:ascii="Helvetica" w:hAnsi="Helvetica"/>
-          <w:color w:val="333333"/>
-          <w:spacing w:val="3"/>
-        </w:rPr>
-        <w:t>gitbook</w:t>
-      </w:r>
-      <w:proofErr w:type="spellEnd"/>
-      <w:r>
-        <w:rPr>
-          <w:rFonts w:ascii="Helvetica" w:hAnsi="Helvetica"/>
-          <w:color w:val="333333"/>
-          <w:spacing w:val="3"/>
-        </w:rPr>
-        <w:t>-style static web edition and PDF edition.</w:t>
+        <w:t>In RStudio, upper-right corner, select the Build tab, select Build Book, and choose All Formats to build both the gitbook-style static web edition and PDF edition.</w:t>
       </w:r>
     </w:p>
     <w:p>
@@ -1784,43 +1312,7 @@
           <w:color w:val="333333"/>
           <w:spacing w:val="3"/>
         </w:rPr>
-        <w:t xml:space="preserve"> to add multiple chapters to your </w:t>
-      </w:r>
-      <w:proofErr w:type="spellStart"/>
-      <w:r>
-        <w:rPr>
-          <w:rFonts w:ascii="Helvetica" w:hAnsi="Helvetica"/>
-          <w:color w:val="333333"/>
-          <w:spacing w:val="3"/>
-        </w:rPr>
-        <w:t>Bookdown</w:t>
-      </w:r>
-      <w:proofErr w:type="spellEnd"/>
-      <w:r>
-        <w:rPr>
-          <w:rFonts w:ascii="Helvetica" w:hAnsi="Helvetica"/>
-          <w:color w:val="333333"/>
-          <w:spacing w:val="3"/>
-        </w:rPr>
-        <w:t xml:space="preserve"> document, each chapter needs to be a </w:t>
-      </w:r>
-      <w:proofErr w:type="spellStart"/>
-      <w:r>
-        <w:rPr>
-          <w:rFonts w:ascii="Helvetica" w:hAnsi="Helvetica"/>
-          <w:color w:val="333333"/>
-          <w:spacing w:val="3"/>
-        </w:rPr>
-        <w:t>RMarkdown</w:t>
-      </w:r>
-      <w:proofErr w:type="spellEnd"/>
-      <w:r>
-        <w:rPr>
-          <w:rFonts w:ascii="Helvetica" w:hAnsi="Helvetica"/>
-          <w:color w:val="333333"/>
-          <w:spacing w:val="3"/>
-        </w:rPr>
-        <w:t xml:space="preserve"> document in the relevant subdirectory.</w:t>
+        <w:t xml:space="preserve"> to add multiple chapters to your Bookdown document, each chapter needs to be a RMarkdown document in the relevant subdirectory.</w:t>
       </w:r>
     </w:p>
     <w:p>
@@ -1846,7 +1338,6 @@
         </w:rPr>
         <w:t>If RStudio successfully builds both editions of your minimal book, the output will be saved into your </w:t>
       </w:r>
-      <w:proofErr w:type="spellStart"/>
       <w:r>
         <w:rPr>
           <w:rStyle w:val="HTMLCode"/>
@@ -1856,19 +1347,7 @@
           <w:bdr w:val="none" w:sz="0" w:space="0" w:color="auto" w:frame="1"/>
           <w:shd w:val="clear" w:color="auto" w:fill="F7F7F7"/>
         </w:rPr>
-        <w:t>bookdown</w:t>
-      </w:r>
-      <w:proofErr w:type="spellEnd"/>
-      <w:r>
-        <w:rPr>
-          <w:rStyle w:val="HTMLCode"/>
-          <w:rFonts w:ascii="Consolas" w:hAnsi="Consolas"/>
-          <w:color w:val="333333"/>
-          <w:spacing w:val="3"/>
-          <w:bdr w:val="none" w:sz="0" w:space="0" w:color="auto" w:frame="1"/>
-          <w:shd w:val="clear" w:color="auto" w:fill="F7F7F7"/>
-        </w:rPr>
-        <w:t>-minimal</w:t>
+        <w:t>bookdown-minimal</w:t>
       </w:r>
       <w:r>
         <w:rPr>
@@ -1989,25 +1468,7 @@
           <w:color w:val="333333"/>
           <w:spacing w:val="3"/>
         </w:rPr>
-        <w:t xml:space="preserve">Tip: In future sessions with RStudio, you should select the Packages tab and click Update to keep </w:t>
-      </w:r>
-      <w:proofErr w:type="spellStart"/>
-      <w:r>
-        <w:rPr>
-          <w:rFonts w:ascii="Helvetica" w:hAnsi="Helvetica"/>
-          <w:color w:val="333333"/>
-          <w:spacing w:val="3"/>
-        </w:rPr>
-        <w:t>Bookdown</w:t>
-      </w:r>
-      <w:proofErr w:type="spellEnd"/>
-      <w:r>
-        <w:rPr>
-          <w:rFonts w:ascii="Helvetica" w:hAnsi="Helvetica"/>
-          <w:color w:val="333333"/>
-          <w:spacing w:val="3"/>
-        </w:rPr>
-        <w:t xml:space="preserve"> and other software packages up to date. </w:t>
+        <w:t>Tip: In future sessions with RStudio, you should select the Packages tab and click Update to keep Bookdown and other software packages up to date. </w:t>
       </w:r>
       <w:hyperlink r:id="rId27" w:history="1">
         <w:r>
@@ -2042,25 +1503,7 @@
           <w:color w:val="333333"/>
           <w:spacing w:val="3"/>
         </w:rPr>
-        <w:t xml:space="preserve">Close your </w:t>
-      </w:r>
-      <w:proofErr w:type="gramStart"/>
-      <w:r>
-        <w:rPr>
-          <w:rFonts w:ascii="Helvetica" w:hAnsi="Helvetica"/>
-          <w:color w:val="333333"/>
-          <w:spacing w:val="3"/>
-        </w:rPr>
-        <w:t>project, and</w:t>
-      </w:r>
-      <w:proofErr w:type="gramEnd"/>
-      <w:r>
-        <w:rPr>
-          <w:rFonts w:ascii="Helvetica" w:hAnsi="Helvetica"/>
-          <w:color w:val="333333"/>
-          <w:spacing w:val="3"/>
-        </w:rPr>
-        <w:t xml:space="preserve"> quit RStudio. The next set of steps will focus on pushing your edited book to your GitHub repository using the GitHub Desktop tool.</w:t>
+        <w:t>Close your project, and quit RStudio. The next set of steps will focus on pushing your edited book to your GitHub repository using the GitHub Desktop tool.</w:t>
       </w:r>
     </w:p>
     <w:p>
@@ -2088,7 +1531,6 @@
         </w:rPr>
         <w:t>Open GitHub Desktop and navigate to the </w:t>
       </w:r>
-      <w:proofErr w:type="spellStart"/>
       <w:r>
         <w:rPr>
           <w:rStyle w:val="HTMLCode"/>
@@ -2099,49 +1541,16 @@
           <w:bdr w:val="none" w:sz="0" w:space="0" w:color="auto" w:frame="1"/>
           <w:shd w:val="clear" w:color="auto" w:fill="F7F7F7"/>
         </w:rPr>
-        <w:t>bookdown</w:t>
-      </w:r>
-      <w:proofErr w:type="spellEnd"/>
-      <w:r>
-        <w:rPr>
-          <w:rStyle w:val="HTMLCode"/>
-          <w:rFonts w:ascii="Consolas" w:hAnsi="Consolas"/>
-          <w:strike/>
-          <w:color w:val="333333"/>
-          <w:spacing w:val="3"/>
-          <w:bdr w:val="none" w:sz="0" w:space="0" w:color="auto" w:frame="1"/>
-          <w:shd w:val="clear" w:color="auto" w:fill="F7F7F7"/>
-        </w:rPr>
-        <w:t>-minimal</w:t>
-      </w:r>
-      <w:r>
-        <w:rPr>
-          <w:rFonts w:ascii="Helvetica" w:hAnsi="Helvetica"/>
-          <w:strike/>
-          <w:color w:val="333333"/>
-          <w:spacing w:val="3"/>
-        </w:rPr>
-        <w:t xml:space="preserve"> folder on your local computer. Write a quick summary to commit (or save) the changes you made above to your master </w:t>
-      </w:r>
-      <w:proofErr w:type="gramStart"/>
-      <w:r>
-        <w:rPr>
-          <w:rFonts w:ascii="Helvetica" w:hAnsi="Helvetica"/>
-          <w:strike/>
-          <w:color w:val="333333"/>
-          <w:spacing w:val="3"/>
-        </w:rPr>
-        <w:t>branch, and</w:t>
-      </w:r>
-      <w:proofErr w:type="gramEnd"/>
-      <w:r>
-        <w:rPr>
-          <w:rFonts w:ascii="Helvetica" w:hAnsi="Helvetica"/>
-          <w:strike/>
-          <w:color w:val="333333"/>
-          <w:spacing w:val="3"/>
-        </w:rPr>
-        <w:t xml:space="preserve"> push this version to your online GitHub repo.</w:t>
+        <w:t>bookdown-minimal</w:t>
+      </w:r>
+      <w:r>
+        <w:rPr>
+          <w:rFonts w:ascii="Helvetica" w:hAnsi="Helvetica"/>
+          <w:strike/>
+          <w:color w:val="333333"/>
+          <w:spacing w:val="3"/>
+        </w:rPr>
+        <w:t> folder on your local computer. Write a quick summary to commit (or save) the changes you made above to your master branch, and push this version to your online GitHub repo.</w:t>
       </w:r>
     </w:p>
     <w:p>
@@ -2180,27 +1589,7 @@
           <w:color w:val="333333"/>
           <w:spacing w:val="3"/>
         </w:rPr>
-        <w:t xml:space="preserve">In your web browser, go to your online GitHub repo, with a web address </w:t>
-      </w:r>
-      <w:proofErr w:type="gramStart"/>
-      <w:r>
-        <w:rPr>
-          <w:rFonts w:ascii="Helvetica" w:hAnsi="Helvetica"/>
-          <w:strike/>
-          <w:color w:val="333333"/>
-          <w:spacing w:val="3"/>
-        </w:rPr>
-        <w:t>similar to</w:t>
-      </w:r>
-      <w:proofErr w:type="gramEnd"/>
-      <w:r>
-        <w:rPr>
-          <w:rFonts w:ascii="Helvetica" w:hAnsi="Helvetica"/>
-          <w:strike/>
-          <w:color w:val="333333"/>
-          <w:spacing w:val="3"/>
-        </w:rPr>
-        <w:t> </w:t>
+        <w:t>In your web browser, go to your online GitHub repo, with a web address similar to </w:t>
       </w:r>
       <w:hyperlink r:id="rId28" w:history="1">
         <w:r>
@@ -2319,27 +1708,7 @@
           <w:color w:val="333333"/>
           <w:spacing w:val="3"/>
         </w:rPr>
-        <w:t xml:space="preserve">Scroll down to the GitHub Pages section again, and the web address of your published site should appear </w:t>
-      </w:r>
-      <w:proofErr w:type="gramStart"/>
-      <w:r>
-        <w:rPr>
-          <w:rFonts w:ascii="Helvetica" w:hAnsi="Helvetica"/>
-          <w:strike/>
-          <w:color w:val="333333"/>
-          <w:spacing w:val="3"/>
-        </w:rPr>
-        <w:t>similar to</w:t>
-      </w:r>
-      <w:proofErr w:type="gramEnd"/>
-      <w:r>
-        <w:rPr>
-          <w:rFonts w:ascii="Helvetica" w:hAnsi="Helvetica"/>
-          <w:strike/>
-          <w:color w:val="333333"/>
-          <w:spacing w:val="3"/>
-        </w:rPr>
-        <w:t> </w:t>
+        <w:t>Scroll down to the GitHub Pages section again, and the web address of your published site should appear similar to </w:t>
       </w:r>
       <w:hyperlink r:id="rId29" w:history="1">
         <w:r>
@@ -2426,7 +1795,17 @@
           <w:color w:val="333333"/>
           <w:spacing w:val="3"/>
         </w:rPr>
-        <w:t>. The reason is because your sample book is configured by default to store all web and PDF editions in your </w:t>
+        <w:t xml:space="preserve">. The reason is because your </w:t>
+      </w:r>
+      <w:r>
+        <w:rPr>
+          <w:rFonts w:ascii="Helvetica" w:hAnsi="Helvetica"/>
+          <w:strike/>
+          <w:color w:val="333333"/>
+          <w:spacing w:val="3"/>
+        </w:rPr>
+        <w:lastRenderedPageBreak/>
+        <w:t>sample book is configured by default to store all web and PDF editions in your </w:t>
       </w:r>
       <w:r>
         <w:rPr>
@@ -2468,27 +1847,7 @@
           <w:color w:val="333333"/>
           <w:spacing w:val="3"/>
         </w:rPr>
-        <w:t xml:space="preserve"> serving as the home page. Therefore, the full web address in your new browser tab should be </w:t>
-      </w:r>
-      <w:proofErr w:type="gramStart"/>
-      <w:r>
-        <w:rPr>
-          <w:rFonts w:ascii="Helvetica" w:hAnsi="Helvetica"/>
-          <w:strike/>
-          <w:color w:val="333333"/>
-          <w:spacing w:val="3"/>
-        </w:rPr>
-        <w:t>similar to</w:t>
-      </w:r>
-      <w:proofErr w:type="gramEnd"/>
-      <w:r>
-        <w:rPr>
-          <w:rFonts w:ascii="Helvetica" w:hAnsi="Helvetica"/>
-          <w:strike/>
-          <w:color w:val="333333"/>
-          <w:spacing w:val="3"/>
-        </w:rPr>
-        <w:t>: </w:t>
+        <w:t> serving as the home page. Therefore, the full web address in your new browser tab should be similar to: </w:t>
       </w:r>
       <w:hyperlink r:id="rId30" w:history="1">
         <w:r>
@@ -2544,7 +1903,7 @@
         </w:rPr>
         <w:t xml:space="preserve">. Instead, inspired by: </w:t>
       </w:r>
-      <w:hyperlink r:id="rId31" w:history="1">
+      <w:hyperlink r:id="rId31" w:anchor="github" w:history="1">
         <w:r>
           <w:rPr>
             <w:rStyle w:val="Hyperlink"/>
@@ -2660,16 +2019,7 @@
           <w:color w:val="333333"/>
           <w:spacing w:val="3"/>
         </w:rPr>
-        <w:t xml:space="preserve">I create </w:t>
-      </w:r>
-      <w:proofErr w:type="gramStart"/>
-      <w:r>
-        <w:rPr>
-          <w:rFonts w:ascii="Helvetica" w:hAnsi="Helvetica"/>
-          <w:color w:val="333333"/>
-          <w:spacing w:val="3"/>
-        </w:rPr>
-        <w:t xml:space="preserve">a </w:t>
+        <w:t xml:space="preserve">I create a </w:t>
       </w:r>
       <w:r>
         <w:rPr>
@@ -2680,22 +2030,8 @@
           <w:bdr w:val="none" w:sz="0" w:space="0" w:color="auto" w:frame="1"/>
           <w:shd w:val="clear" w:color="auto" w:fill="F7F7F7"/>
         </w:rPr>
-        <w:t>.</w:t>
-      </w:r>
-      <w:proofErr w:type="spellStart"/>
-      <w:r>
-        <w:rPr>
-          <w:rStyle w:val="HTMLCode"/>
-          <w:rFonts w:ascii="Consolas" w:hAnsi="Consolas"/>
-          <w:color w:val="333333"/>
-          <w:spacing w:val="3"/>
-          <w:bdr w:val="none" w:sz="0" w:space="0" w:color="auto" w:frame="1"/>
-          <w:shd w:val="clear" w:color="auto" w:fill="F7F7F7"/>
-        </w:rPr>
-        <w:t>nojekyll</w:t>
-      </w:r>
-      <w:proofErr w:type="spellEnd"/>
-      <w:proofErr w:type="gramEnd"/>
+        <w:t>.nojekyll</w:t>
+      </w:r>
       <w:r>
         <w:rPr>
           <w:rFonts w:ascii="Helvetica" w:hAnsi="Helvetica"/>
@@ -2703,16 +2039,7 @@
           <w:spacing w:val="3"/>
           <w:shd w:val="clear" w:color="auto" w:fill="FFFFFF"/>
         </w:rPr>
-        <w:t> file</w:t>
-      </w:r>
-      <w:r>
-        <w:rPr>
-          <w:rFonts w:ascii="Helvetica" w:hAnsi="Helvetica"/>
-          <w:color w:val="333333"/>
-          <w:spacing w:val="3"/>
-          <w:shd w:val="clear" w:color="auto" w:fill="FFFFFF"/>
-        </w:rPr>
-        <w:t xml:space="preserve"> in the ‘docs’ folder</w:t>
+        <w:t> file in the ‘docs’ folder</w:t>
       </w:r>
     </w:p>
     <w:p>
@@ -2744,17 +2071,8 @@
           <w:color w:val="333333"/>
           <w:spacing w:val="3"/>
         </w:rPr>
-        <w:t xml:space="preserve">files to my GitHub account (following the steps in: </w:t>
-      </w:r>
-      <w:r>
-        <w:rPr>
-          <w:rFonts w:ascii="Helvetica" w:hAnsi="Helvetica"/>
-          <w:color w:val="333333"/>
-          <w:spacing w:val="3"/>
-        </w:rPr>
-        <w:t>“</w:t>
-      </w:r>
-      <w:proofErr w:type="spellStart"/>
+        <w:t>files to my GitHub account (following the steps in: “</w:t>
+      </w:r>
       <w:r>
         <w:rPr>
           <w:rFonts w:ascii="Helvetica" w:hAnsi="Helvetica"/>
@@ -2763,22 +2081,13 @@
         </w:rPr>
         <w:t>R_ProjectsGitHubMarkdownBookdown_Training</w:t>
       </w:r>
-      <w:proofErr w:type="spellEnd"/>
-      <w:r>
-        <w:rPr>
-          <w:rFonts w:ascii="Helvetica" w:hAnsi="Helvetica"/>
-          <w:color w:val="333333"/>
-          <w:spacing w:val="3"/>
-        </w:rPr>
-        <w:t>”</w:t>
-      </w:r>
-      <w:r>
-        <w:rPr>
-          <w:rFonts w:ascii="Helvetica" w:hAnsi="Helvetica"/>
-          <w:color w:val="333333"/>
-          <w:spacing w:val="3"/>
-        </w:rPr>
-        <w:t>)</w:t>
+      <w:r>
+        <w:rPr>
+          <w:rFonts w:ascii="Helvetica" w:hAnsi="Helvetica"/>
+          <w:color w:val="333333"/>
+          <w:spacing w:val="3"/>
+        </w:rPr>
+        <w:t>”)</w:t>
       </w:r>
     </w:p>
     <w:p>
@@ -2803,25 +2112,7 @@
           <w:spacing w:val="3"/>
           <w:shd w:val="clear" w:color="auto" w:fill="FFFFFF"/>
         </w:rPr>
-        <w:t>A</w:t>
-      </w:r>
-      <w:r>
-        <w:rPr>
-          <w:rFonts w:ascii="Helvetica" w:hAnsi="Helvetica"/>
-          <w:color w:val="333333"/>
-          <w:spacing w:val="3"/>
-          <w:shd w:val="clear" w:color="auto" w:fill="FFFFFF"/>
-        </w:rPr>
-        <w:t>fter pushing changes to GitHub, go to your repository’s settings and under “GitHub Pages” change the “Source” to be “master branch /docs folder”</w:t>
-      </w:r>
-      <w:r>
-        <w:rPr>
-          <w:rFonts w:ascii="Helvetica" w:hAnsi="Helvetica"/>
-          <w:color w:val="333333"/>
-          <w:spacing w:val="3"/>
-          <w:shd w:val="clear" w:color="auto" w:fill="FFFFFF"/>
-        </w:rPr>
-        <w:t>. Click save</w:t>
+        <w:t>After pushing changes to GitHub, go to your repository’s settings and under “GitHub Pages” change the “Source” to be “master branch /docs folder”. Click save</w:t>
       </w:r>
     </w:p>
     <w:p>
@@ -2911,6 +2202,361 @@
           <w:spacing w:val="3"/>
         </w:rPr>
         <w:t>your web browser to update directly from the GitHub Pages server, not the browser’s internal cache.</w:t>
+      </w:r>
+    </w:p>
+    <w:p/>
+    <w:p>
+      <w:pPr>
+        <w:rPr>
+          <w:rFonts w:ascii="Helvetica" w:hAnsi="Helvetica"/>
+          <w:color w:val="333333"/>
+          <w:spacing w:val="3"/>
+        </w:rPr>
+      </w:pPr>
+    </w:p>
+    <w:p>
+      <w:pPr>
+        <w:rPr>
+          <w:rFonts w:ascii="Helvetica" w:hAnsi="Helvetica"/>
+          <w:color w:val="333333"/>
+          <w:spacing w:val="3"/>
+        </w:rPr>
+      </w:pPr>
+    </w:p>
+    <w:p>
+      <w:pPr>
+        <w:rPr>
+          <w:rFonts w:ascii="Helvetica" w:hAnsi="Helvetica"/>
+          <w:color w:val="333333"/>
+          <w:spacing w:val="3"/>
+        </w:rPr>
+      </w:pPr>
+      <w:r>
+        <w:rPr>
+          <w:rFonts w:ascii="Helvetica" w:hAnsi="Helvetica"/>
+          <w:color w:val="333333"/>
+          <w:spacing w:val="3"/>
+          <w:highlight w:val="yellow"/>
+        </w:rPr>
+        <w:t>Getting the “Build Tab” set up:</w:t>
+      </w:r>
+    </w:p>
+    <w:p>
+      <w:pPr>
+        <w:rPr>
+          <w:rFonts w:ascii="Helvetica" w:hAnsi="Helvetica"/>
+          <w:color w:val="333333"/>
+          <w:spacing w:val="3"/>
+        </w:rPr>
+      </w:pPr>
+    </w:p>
+    <w:p>
+      <w:pPr>
+        <w:rPr>
+          <w:rFonts w:ascii="Helvetica" w:hAnsi="Helvetica"/>
+          <w:color w:val="333333"/>
+          <w:spacing w:val="3"/>
+        </w:rPr>
+      </w:pPr>
+      <w:r>
+        <w:rPr>
+          <w:rFonts w:ascii="Helvetica" w:hAnsi="Helvetica"/>
+          <w:color w:val="333333"/>
+          <w:spacing w:val="3"/>
+        </w:rPr>
+        <w:t>Even though</w:t>
+      </w:r>
+      <w:r>
+        <w:rPr>
+          <w:rFonts w:ascii="Helvetica" w:hAnsi="Helvetica"/>
+          <w:color w:val="333333"/>
+          <w:spacing w:val="3"/>
+        </w:rPr>
+        <w:t xml:space="preserve"> you are working with an R Project set up. You might not have the Build tab as you do in the example outlined above.</w:t>
+      </w:r>
+    </w:p>
+    <w:p>
+      <w:pPr>
+        <w:rPr>
+          <w:rFonts w:ascii="Helvetica" w:hAnsi="Helvetica"/>
+          <w:color w:val="333333"/>
+          <w:spacing w:val="3"/>
+        </w:rPr>
+      </w:pPr>
+      <w:r>
+        <w:rPr>
+          <w:rFonts w:ascii="Helvetica" w:hAnsi="Helvetica"/>
+          <w:color w:val="333333"/>
+          <w:spacing w:val="3"/>
+        </w:rPr>
+        <w:t>To get this:</w:t>
+      </w:r>
+      <w:r>
+        <w:rPr>
+          <w:rFonts w:ascii="Helvetica" w:hAnsi="Helvetica"/>
+          <w:color w:val="333333"/>
+          <w:spacing w:val="3"/>
+        </w:rPr>
+        <w:t xml:space="preserve"> Go to configure build tools:</w:t>
+      </w:r>
+    </w:p>
+    <w:p>
+      <w:pPr>
+        <w:rPr>
+          <w:rFonts w:ascii="Helvetica" w:hAnsi="Helvetica"/>
+          <w:color w:val="333333"/>
+          <w:spacing w:val="3"/>
+        </w:rPr>
+      </w:pPr>
+      <w:r>
+        <w:rPr>
+          <w:noProof/>
+        </w:rPr>
+        <w:lastRenderedPageBreak/>
+        <w:drawing>
+          <wp:inline distT="0" distB="0" distL="0" distR="0" wp14:anchorId="434F6873" wp14:editId="5AE09DF9">
+            <wp:extent cx="5731510" cy="3380740"/>
+            <wp:effectExtent l="0" t="0" r="2540" b="0"/>
+            <wp:docPr id="1" name="Picture 1" descr="Graphical user interface, text, application&#10;&#10;Description automatically generated"/>
+            <wp:cNvGraphicFramePr>
+              <a:graphicFrameLocks xmlns:a="http://schemas.openxmlformats.org/drawingml/2006/main" noChangeAspect="1"/>
+            </wp:cNvGraphicFramePr>
+            <a:graphic xmlns:a="http://schemas.openxmlformats.org/drawingml/2006/main">
+              <a:graphicData uri="http://schemas.openxmlformats.org/drawingml/2006/picture">
+                <pic:pic xmlns:pic="http://schemas.openxmlformats.org/drawingml/2006/picture">
+                  <pic:nvPicPr>
+                    <pic:cNvPr id="1" name="Picture 1" descr="Graphical user interface, text, application&#10;&#10;Description automatically generated"/>
+                    <pic:cNvPicPr/>
+                  </pic:nvPicPr>
+                  <pic:blipFill>
+                    <a:blip r:embed="rId32"/>
+                    <a:stretch>
+                      <a:fillRect/>
+                    </a:stretch>
+                  </pic:blipFill>
+                  <pic:spPr>
+                    <a:xfrm>
+                      <a:off x="0" y="0"/>
+                      <a:ext cx="5731510" cy="3380740"/>
+                    </a:xfrm>
+                    <a:prstGeom prst="rect">
+                      <a:avLst/>
+                    </a:prstGeom>
+                  </pic:spPr>
+                </pic:pic>
+              </a:graphicData>
+            </a:graphic>
+          </wp:inline>
+        </w:drawing>
+      </w:r>
+    </w:p>
+    <w:p>
+      <w:pPr>
+        <w:rPr>
+          <w:rFonts w:ascii="Helvetica" w:hAnsi="Helvetica"/>
+          <w:color w:val="333333"/>
+          <w:spacing w:val="3"/>
+        </w:rPr>
+      </w:pPr>
+    </w:p>
+    <w:p>
+      <w:pPr>
+        <w:rPr>
+          <w:rFonts w:ascii="Helvetica" w:hAnsi="Helvetica"/>
+          <w:color w:val="333333"/>
+          <w:spacing w:val="3"/>
+        </w:rPr>
+      </w:pPr>
+      <w:r>
+        <w:rPr>
+          <w:rFonts w:ascii="Helvetica" w:hAnsi="Helvetica"/>
+          <w:color w:val="333333"/>
+          <w:spacing w:val="3"/>
+        </w:rPr>
+        <w:t>Select the option for website from the dropdown menu and specify where y</w:t>
+      </w:r>
+      <w:r>
+        <w:rPr>
+          <w:rFonts w:ascii="Helvetica" w:hAnsi="Helvetica"/>
+          <w:color w:val="333333"/>
+          <w:spacing w:val="3"/>
+        </w:rPr>
+        <w:t>ou will be saving the RMarkdown folders. Hit OK</w:t>
+      </w:r>
+    </w:p>
+    <w:p>
+      <w:pPr>
+        <w:rPr>
+          <w:rFonts w:ascii="Helvetica" w:hAnsi="Helvetica"/>
+          <w:color w:val="333333"/>
+          <w:spacing w:val="3"/>
+        </w:rPr>
+      </w:pPr>
+      <w:r>
+        <w:rPr>
+          <w:noProof/>
+        </w:rPr>
+        <w:lastRenderedPageBreak/>
+        <w:drawing>
+          <wp:inline distT="0" distB="0" distL="0" distR="0" wp14:anchorId="02DCA492" wp14:editId="65A21EEC">
+            <wp:extent cx="5248275" cy="4819650"/>
+            <wp:effectExtent l="0" t="0" r="9525" b="0"/>
+            <wp:docPr id="2" name="Picture 2" descr="Graphical user interface, text, application, email&#10;&#10;Description automatically generated"/>
+            <wp:cNvGraphicFramePr>
+              <a:graphicFrameLocks xmlns:a="http://schemas.openxmlformats.org/drawingml/2006/main" noChangeAspect="1"/>
+            </wp:cNvGraphicFramePr>
+            <a:graphic xmlns:a="http://schemas.openxmlformats.org/drawingml/2006/main">
+              <a:graphicData uri="http://schemas.openxmlformats.org/drawingml/2006/picture">
+                <pic:pic xmlns:pic="http://schemas.openxmlformats.org/drawingml/2006/picture">
+                  <pic:nvPicPr>
+                    <pic:cNvPr id="2" name="Picture 2" descr="Graphical user interface, text, application, email&#10;&#10;Description automatically generated"/>
+                    <pic:cNvPicPr/>
+                  </pic:nvPicPr>
+                  <pic:blipFill>
+                    <a:blip r:embed="rId33"/>
+                    <a:stretch>
+                      <a:fillRect/>
+                    </a:stretch>
+                  </pic:blipFill>
+                  <pic:spPr>
+                    <a:xfrm>
+                      <a:off x="0" y="0"/>
+                      <a:ext cx="5248275" cy="4819650"/>
+                    </a:xfrm>
+                    <a:prstGeom prst="rect">
+                      <a:avLst/>
+                    </a:prstGeom>
+                  </pic:spPr>
+                </pic:pic>
+              </a:graphicData>
+            </a:graphic>
+          </wp:inline>
+        </w:drawing>
+      </w:r>
+    </w:p>
+    <w:p>
+      <w:pPr>
+        <w:rPr>
+          <w:rFonts w:ascii="Helvetica" w:hAnsi="Helvetica"/>
+          <w:color w:val="333333"/>
+          <w:spacing w:val="3"/>
+        </w:rPr>
+      </w:pPr>
+    </w:p>
+    <w:p>
+      <w:pPr>
+        <w:rPr>
+          <w:rFonts w:ascii="Helvetica" w:hAnsi="Helvetica"/>
+          <w:color w:val="333333"/>
+          <w:spacing w:val="3"/>
+        </w:rPr>
+      </w:pPr>
+      <w:r>
+        <w:rPr>
+          <w:rFonts w:ascii="Helvetica" w:hAnsi="Helvetica"/>
+          <w:color w:val="333333"/>
+          <w:spacing w:val="3"/>
+        </w:rPr>
+        <w:t>NOTE: You may need to close RStudio and open again</w:t>
+      </w:r>
+      <w:r>
+        <w:rPr>
+          <w:rFonts w:ascii="Helvetica" w:hAnsi="Helvetica"/>
+          <w:color w:val="333333"/>
+          <w:spacing w:val="3"/>
+        </w:rPr>
+        <w:t xml:space="preserve"> to take affect.</w:t>
+      </w:r>
+    </w:p>
+    <w:p>
+      <w:pPr>
+        <w:rPr>
+          <w:rFonts w:ascii="Helvetica" w:hAnsi="Helvetica"/>
+          <w:color w:val="333333"/>
+          <w:spacing w:val="3"/>
+        </w:rPr>
+      </w:pPr>
+      <w:r>
+        <w:rPr>
+          <w:rFonts w:ascii="Helvetica" w:hAnsi="Helvetica"/>
+          <w:color w:val="333333"/>
+          <w:spacing w:val="3"/>
+        </w:rPr>
+        <w:t>ALSO: The Build option might say Build Website first off.</w:t>
+      </w:r>
+    </w:p>
+    <w:p>
+      <w:pPr>
+        <w:pStyle w:val="ListParagraph"/>
+        <w:numPr>
+          <w:ilvl w:val="0"/>
+          <w:numId w:val="7"/>
+        </w:numPr>
+        <w:rPr>
+          <w:rFonts w:ascii="Helvetica" w:hAnsi="Helvetica"/>
+          <w:color w:val="333333"/>
+          <w:spacing w:val="3"/>
+        </w:rPr>
+      </w:pPr>
+      <w:r>
+        <w:rPr>
+          <w:rFonts w:ascii="Helvetica" w:hAnsi="Helvetica"/>
+          <w:color w:val="333333"/>
+          <w:spacing w:val="3"/>
+        </w:rPr>
+        <w:t>Just copy the index file from the example into the folder you specified</w:t>
+      </w:r>
+      <w:r>
+        <w:rPr>
+          <w:rFonts w:ascii="Helvetica" w:hAnsi="Helvetica"/>
+          <w:color w:val="333333"/>
+          <w:spacing w:val="3"/>
+        </w:rPr>
+        <w:t>.</w:t>
+      </w:r>
+    </w:p>
+    <w:p>
+      <w:pPr>
+        <w:pStyle w:val="ListParagraph"/>
+        <w:numPr>
+          <w:ilvl w:val="0"/>
+          <w:numId w:val="7"/>
+        </w:numPr>
+        <w:rPr>
+          <w:rFonts w:ascii="Helvetica" w:hAnsi="Helvetica"/>
+          <w:color w:val="333333"/>
+          <w:spacing w:val="3"/>
+        </w:rPr>
+      </w:pPr>
+      <w:r>
+        <w:rPr>
+          <w:rFonts w:ascii="Helvetica" w:hAnsi="Helvetica"/>
+          <w:color w:val="333333"/>
+          <w:spacing w:val="3"/>
+        </w:rPr>
+        <w:t>Then restart R studio</w:t>
+      </w:r>
+    </w:p>
+    <w:p>
+      <w:pPr>
+        <w:pStyle w:val="ListParagraph"/>
+        <w:numPr>
+          <w:ilvl w:val="0"/>
+          <w:numId w:val="7"/>
+        </w:numPr>
+        <w:rPr>
+          <w:rFonts w:ascii="Helvetica" w:hAnsi="Helvetica"/>
+          <w:color w:val="333333"/>
+          <w:spacing w:val="3"/>
+        </w:rPr>
+      </w:pPr>
+      <w:r>
+        <w:rPr>
+          <w:rFonts w:ascii="Helvetica" w:hAnsi="Helvetica"/>
+          <w:color w:val="333333"/>
+          <w:spacing w:val="3"/>
+        </w:rPr>
+        <w:t>That should do the trick of making everything “talk to each other” as appropriate.</w:t>
       </w:r>
     </w:p>
     <w:p/>
@@ -4237,6 +3883,7 @@
   <w:style w:type="character" w:default="1" w:styleId="DefaultParagraphFont">
     <w:name w:val="Default Paragraph Font"/>
     <w:uiPriority w:val="1"/>
+    <w:semiHidden/>
     <w:unhideWhenUsed/>
   </w:style>
   <w:style w:type="table" w:default="1" w:styleId="TableNormal">

</xml_diff>